<commit_message>
copied sprites into unscaled folder
</commit_message>
<xml_diff>
--- a/Documentation/Minutes/wk3.docx
+++ b/Documentation/Minutes/wk3.docx
@@ -46,8 +46,6 @@
       <w:r>
         <w:t xml:space="preserve"> 20/02/2019</w:t>
       </w:r>
-      <w:bookmarkStart w:id="0" w:name="_GoBack"/>
-      <w:bookmarkEnd w:id="0"/>
     </w:p>
     <w:p>
       <w:r>
@@ -58,6 +56,9 @@
         <w:t>Meeting :</w:t>
       </w:r>
       <w:proofErr w:type="gramEnd"/>
+      <w:r>
+        <w:t xml:space="preserve"> 11:30</w:t>
+      </w:r>
     </w:p>
     <w:p>
       <w:proofErr w:type="gramStart"/>
@@ -65,6 +66,9 @@
         <w:t>Attendees:-</w:t>
       </w:r>
       <w:proofErr w:type="gramEnd"/>
+      <w:r>
+        <w:t xml:space="preserve"> Sean, Brittney, Alex</w:t>
+      </w:r>
     </w:p>
     <w:p>
       <w:r>
@@ -75,6 +79,9 @@
         <w:t>from:-</w:t>
       </w:r>
       <w:proofErr w:type="gramEnd"/>
+      <w:r>
+        <w:t xml:space="preserve"> Josh</w:t>
+      </w:r>
     </w:p>
     <w:p>
       <w:pPr>
@@ -130,7 +137,21 @@
       </w:r>
       <w:proofErr w:type="gramEnd"/>
       <w:r>
-        <w:t xml:space="preserve">  be specific </w:t>
+        <w:t xml:space="preserve">  </w:t>
+      </w:r>
+      <w:r>
+        <w:t xml:space="preserve">Character art is fab, multiple options, complete level 1 </w:t>
+      </w:r>
+      <w:proofErr w:type="spellStart"/>
+      <w:r>
+        <w:t>tileset</w:t>
+      </w:r>
+      <w:proofErr w:type="spellEnd"/>
+      <w:r>
+        <w:t xml:space="preserve"> and reworked audio for world 1 + 2.</w:t>
+      </w:r>
+      <w:r>
+        <w:t xml:space="preserve"> </w:t>
       </w:r>
     </w:p>
     <w:p>
@@ -146,158 +167,173 @@
       </w:r>
       <w:proofErr w:type="gramEnd"/>
       <w:r>
-        <w:t xml:space="preserve"> be specific</w:t>
+        <w:t xml:space="preserve"> </w:t>
+      </w:r>
+      <w:r>
+        <w:t xml:space="preserve">no push related to code tasks, no evidence of completed work. No BGM for world 3. </w:t>
       </w:r>
     </w:p>
     <w:p>
       <w:r>
         <w:t xml:space="preserve">Feedback </w:t>
       </w:r>
+      <w:proofErr w:type="gramStart"/>
+      <w:r>
+        <w:t>Received</w:t>
+      </w:r>
+      <w:r>
+        <w:t xml:space="preserve"> :</w:t>
+      </w:r>
+      <w:proofErr w:type="gramEnd"/>
+      <w:r>
+        <w:t xml:space="preserve"> World 1</w:t>
+      </w:r>
+      <w:r>
+        <w:t xml:space="preserve"> </w:t>
+      </w:r>
       <w:proofErr w:type="spellStart"/>
-      <w:proofErr w:type="gramStart"/>
-      <w:r>
-        <w:t>Recieved</w:t>
+      <w:r>
+        <w:t>Tileset</w:t>
       </w:r>
       <w:proofErr w:type="spellEnd"/>
       <w:r>
-        <w:t xml:space="preserve"> :</w:t>
-      </w:r>
-      <w:proofErr w:type="gramEnd"/>
-      <w:r>
-        <w:t xml:space="preserve"> On any aspect of the game, either from tutors, or </w:t>
+        <w:t xml:space="preserve"> universally loved by group, </w:t>
+      </w:r>
+      <w:r>
+        <w:t>Audio iterations agreed positive, character designs fit well with theme.</w:t>
+      </w:r>
+    </w:p>
+    <w:p>
+      <w:r>
+        <w:t xml:space="preserve">Individual work </w:t>
+      </w:r>
+      <w:proofErr w:type="gramStart"/>
+      <w:r>
+        <w:t>completed:-</w:t>
+      </w:r>
+      <w:proofErr w:type="gramEnd"/>
+    </w:p>
+    <w:p>
+      <w:r>
+        <w:t>Brittney: All tasks complete</w:t>
+      </w:r>
+      <w:r>
+        <w:br/>
+      </w:r>
+      <w:proofErr w:type="gramStart"/>
+      <w:r>
+        <w:t>Sean :</w:t>
+      </w:r>
+      <w:proofErr w:type="gramEnd"/>
+      <w:r>
+        <w:t xml:space="preserve"> All Tasks complete</w:t>
+      </w:r>
+      <w:r>
+        <w:br/>
+      </w:r>
+      <w:r>
+        <w:t>Alex: 1 of 2 tasks complete.</w:t>
+      </w:r>
+      <w:r>
+        <w:br/>
+      </w:r>
+      <w:r>
+        <w:t xml:space="preserve">Josh: </w:t>
+      </w:r>
+      <w:r>
+        <w:t>0</w:t>
+      </w:r>
+      <w:r>
+        <w:t xml:space="preserve"> of 2 tasks complete. Work is unevidenced</w:t>
+      </w:r>
+      <w:r>
+        <w:t>.</w:t>
+      </w:r>
+    </w:p>
+    <w:p>
+      <w:r>
+        <w:t xml:space="preserve">Item </w:t>
+      </w:r>
+      <w:proofErr w:type="gramStart"/>
+      <w:r>
+        <w:t>2:-</w:t>
+      </w:r>
+      <w:proofErr w:type="gramEnd"/>
+      <w:r>
+        <w:t xml:space="preserve">  </w:t>
+      </w:r>
+      <w:r>
+        <w:t xml:space="preserve">Complete Visual Hierarchy. </w:t>
+      </w:r>
+      <w:r>
+        <w:t xml:space="preserve">Grey Box </w:t>
+      </w:r>
+      <w:r>
+        <w:t>feature complete movement and player controls.</w:t>
+      </w:r>
+    </w:p>
+    <w:p>
+      <w:r>
+        <w:t>Tasks for the current week:-</w:t>
+      </w:r>
+      <w:bookmarkStart w:id="0" w:name="_GoBack"/>
+      <w:bookmarkEnd w:id="0"/>
+    </w:p>
+    <w:p>
+      <w:r>
+        <w:t>Alex: Complete player attacks / movement</w:t>
+      </w:r>
+      <w:r>
+        <w:t xml:space="preserve">, Build </w:t>
       </w:r>
       <w:proofErr w:type="spellStart"/>
       <w:r>
-        <w:t>playtesters</w:t>
+        <w:t>AudioManager</w:t>
       </w:r>
       <w:proofErr w:type="spellEnd"/>
       <w:r>
-        <w:t xml:space="preserve"> etc.</w:t>
-      </w:r>
-    </w:p>
-    <w:p>
-      <w:r>
-        <w:t xml:space="preserve">Individual work </w:t>
-      </w:r>
-      <w:proofErr w:type="gramStart"/>
-      <w:r>
-        <w:t>completed:-</w:t>
-      </w:r>
-      <w:proofErr w:type="gramEnd"/>
-    </w:p>
-    <w:p>
-      <w:r>
-        <w:t>Person 1</w:t>
-      </w:r>
-      <w:r>
         <w:br/>
-        <w:t>Person 2</w:t>
+      </w:r>
+      <w:r>
+        <w:t xml:space="preserve">Brittney: </w:t>
+      </w:r>
+      <w:r>
+        <w:t>Finalise PC, Start World 1 Enemies,</w:t>
       </w:r>
       <w:r>
         <w:br/>
-        <w:t>Person 3</w:t>
+      </w:r>
+      <w:r>
+        <w:t xml:space="preserve">Sean: </w:t>
+      </w:r>
+      <w:proofErr w:type="spellStart"/>
+      <w:r>
+        <w:t>Destructable</w:t>
+      </w:r>
+      <w:proofErr w:type="spellEnd"/>
+      <w:r>
+        <w:t xml:space="preserve"> scenery / particle effects</w:t>
       </w:r>
       <w:r>
         <w:br/>
-        <w:t>Person 4</w:t>
-      </w:r>
-    </w:p>
+        <w:t xml:space="preserve">Josh: Complete </w:t>
+      </w:r>
+      <w:proofErr w:type="spellStart"/>
+      <w:r>
+        <w:t>Playerprefs</w:t>
+      </w:r>
+      <w:proofErr w:type="spellEnd"/>
+      <w:r>
+        <w:t xml:space="preserve"> research / implementation</w:t>
+      </w:r>
+    </w:p>
+    <w:p/>
     <w:p>
       <w:r>
         <w:t xml:space="preserve">Item </w:t>
       </w:r>
       <w:proofErr w:type="gramStart"/>
       <w:r>
-        <w:t>2:-</w:t>
-      </w:r>
-      <w:proofErr w:type="gramEnd"/>
-      <w:r>
-        <w:t xml:space="preserve">  Overall Aim of the current weeks sprint  (What will the product look like by the end of the sprint. </w:t>
-      </w:r>
-      <w:r>
-        <w:rPr>
-          <w:b/>
-        </w:rPr>
-        <w:t xml:space="preserve">Be Specific.  We will have a </w:t>
-      </w:r>
-      <w:proofErr w:type="gramStart"/>
-      <w:r>
-        <w:rPr>
-          <w:b/>
-        </w:rPr>
-        <w:t>.....</w:t>
-      </w:r>
-      <w:proofErr w:type="gramEnd"/>
-      <w:r>
-        <w:rPr>
-          <w:b/>
-        </w:rPr>
-        <w:t>That does X and Y</w:t>
-      </w:r>
-    </w:p>
-    <w:p>
-      <w:r>
-        <w:t xml:space="preserve">Tasks for the current </w:t>
-      </w:r>
-      <w:proofErr w:type="gramStart"/>
-      <w:r>
-        <w:t>week:-</w:t>
-      </w:r>
-      <w:proofErr w:type="gramEnd"/>
-    </w:p>
-    <w:p>
-      <w:r>
-        <w:t xml:space="preserve">You need to be </w:t>
-      </w:r>
-      <w:proofErr w:type="gramStart"/>
-      <w:r>
-        <w:t>absolutely clear</w:t>
-      </w:r>
-      <w:proofErr w:type="gramEnd"/>
-      <w:r>
-        <w:t xml:space="preserve"> as a team that individual participants understand the tasks they are being asked to complete and have estimated how long it will take them to finish. No more t</w:t>
-      </w:r>
-      <w:r>
-        <w:t xml:space="preserve">han 6 hours per person per week, 3 hours in </w:t>
-      </w:r>
-      <w:proofErr w:type="gramStart"/>
-      <w:r>
-        <w:t>lab based</w:t>
-      </w:r>
-      <w:proofErr w:type="gramEnd"/>
-      <w:r>
-        <w:t xml:space="preserve"> work and 3 remotely delivered.</w:t>
-      </w:r>
-    </w:p>
-    <w:p>
-      <w:r>
-        <w:t>Person 1 tasks</w:t>
-      </w:r>
-      <w:r>
-        <w:br/>
-        <w:t>Person 2 tasks</w:t>
-      </w:r>
-      <w:r>
-        <w:br/>
-        <w:t>Person 3 tasks</w:t>
-      </w:r>
-      <w:r>
-        <w:br/>
-        <w:t>Person 4 tasks</w:t>
-      </w:r>
-    </w:p>
-    <w:p>
-      <w:r>
-        <w:t>(These tasks to be uploaded and tracked on JIRA)</w:t>
-      </w:r>
-    </w:p>
-    <w:p/>
-    <w:p>
-      <w:r>
-        <w:t xml:space="preserve">Item </w:t>
-      </w:r>
-      <w:proofErr w:type="gramStart"/>
-      <w:r>
         <w:t>3:-</w:t>
       </w:r>
       <w:proofErr w:type="gramEnd"/>
@@ -305,7 +341,11 @@
         <w:t xml:space="preserve">  Any Other Business.</w:t>
       </w:r>
     </w:p>
-    <w:p/>
+    <w:p>
+      <w:r>
+        <w:t>Milestone should be on track for pitch, ideally sooner.</w:t>
+      </w:r>
+    </w:p>
     <w:p>
       <w:r>
         <w:t xml:space="preserve">Meeting </w:t>
@@ -321,6 +361,11 @@
     </w:p>
     <w:p>
       <w:r>
+        <w:t>12:30</w:t>
+      </w:r>
+    </w:p>
+    <w:p>
+      <w:r>
         <w:t xml:space="preserve">Minute </w:t>
       </w:r>
       <w:proofErr w:type="gramStart"/>
@@ -329,7 +374,11 @@
       </w:r>
       <w:proofErr w:type="gramEnd"/>
     </w:p>
-    <w:p/>
+    <w:p>
+      <w:r>
+        <w:t>Alex</w:t>
+      </w:r>
+    </w:p>
     <w:sectPr>
       <w:pgSz w:w="11906" w:h="16838"/>
       <w:pgMar w:top="1440" w:right="1440" w:bottom="1440" w:left="1440" w:header="708" w:footer="708" w:gutter="0"/>
@@ -512,7 +561,7 @@
     <w:lsdException w:name="Table Web 2" w:semiHidden="1" w:unhideWhenUsed="1"/>
     <w:lsdException w:name="Table Web 3" w:semiHidden="1" w:unhideWhenUsed="1"/>
     <w:lsdException w:name="Balloon Text" w:semiHidden="1" w:unhideWhenUsed="1"/>
-    <w:lsdException w:name="Table Grid" w:semiHidden="1" w:uiPriority="59" w:unhideWhenUsed="1"/>
+    <w:lsdException w:name="Table Grid" w:uiPriority="59"/>
     <w:lsdException w:name="Table Theme" w:semiHidden="1" w:unhideWhenUsed="1"/>
     <w:lsdException w:name="Placeholder Text" w:semiHidden="1"/>
     <w:lsdException w:name="No Spacing" w:uiPriority="1" w:qFormat="1"/>

</xml_diff>